<commit_message>
Added whats not going well
</commit_message>
<xml_diff>
--- a/Documentation/progressReport5.docx
+++ b/Documentation/progressReport5.docx
@@ -298,8 +298,9 @@
             </w:r>
           </w:p>
           <w:p>
-            <w:bookmarkStart w:id="0" w:name="_GoBack"/>
-            <w:bookmarkEnd w:id="0"/>
+            <w:r>
+              <w:t>AWS learning curve</w:t>
+            </w:r>
           </w:p>
           <w:p/>
           <w:p>
@@ -358,10 +359,19 @@
           </w:p>
           <w:p>
             <w:r>
-              <w:t>No changes</w:t>
-            </w:r>
-          </w:p>
-          <w:p/>
+              <w:t xml:space="preserve">Moved from </w:t>
+            </w:r>
+            <w:proofErr w:type="spellStart"/>
+            <w:r>
+              <w:t>freehostia</w:t>
+            </w:r>
+            <w:proofErr w:type="spellEnd"/>
+            <w:r>
+              <w:t xml:space="preserve"> to AWS due to lack of java support</w:t>
+            </w:r>
+            <w:bookmarkStart w:id="0" w:name="_GoBack"/>
+            <w:bookmarkEnd w:id="0"/>
+          </w:p>
           <w:p/>
         </w:tc>
       </w:tr>

</xml_diff>